<commit_message>
Added Character Info and Idle animation
</commit_message>
<xml_diff>
--- a/Assignment2 (GDD) v1.1.docx
+++ b/Assignment2 (GDD) v1.1.docx
@@ -284,7 +284,7 @@
                     <w:sz w:val="24"/>
                     <w:szCs w:val="24"/>
                   </w:rPr>
-                  <w:t>1</w:t>
+                  <w:t>2</w:t>
                 </w:r>
               </w:p>
               <w:p>
@@ -2288,7 +2288,6 @@
         </w:rPr>
         <w:t>th</w:t>
       </w:r>
-      <w:proofErr w:type="gramStart"/>
       <w:r>
         <w:rPr>
           <w:sz w:val="24"/>
@@ -2296,7 +2295,6 @@
         </w:rPr>
         <w:t xml:space="preserve"> 2022</w:t>
       </w:r>
-      <w:proofErr w:type="gramEnd"/>
     </w:p>
     <w:p>
       <w:pPr>
@@ -2320,21 +2318,70 @@
         </w:rPr>
         <w:t>th</w:t>
       </w:r>
-      <w:proofErr w:type="gramStart"/>
       <w:r>
         <w:rPr>
           <w:sz w:val="24"/>
           <w:szCs w:val="24"/>
         </w:rPr>
-        <w:t xml:space="preserve"> 2022</w:t>
-      </w:r>
-      <w:proofErr w:type="gramEnd"/>
-      <w:r>
+        <w:t xml:space="preserve"> 2022 </w:t>
+      </w:r>
+    </w:p>
+    <w:p>
+      <w:pPr>
         <w:rPr>
           <w:sz w:val="24"/>
           <w:szCs w:val="24"/>
         </w:rPr>
+      </w:pPr>
+      <w:r>
+        <w:rPr>
+          <w:sz w:val="24"/>
+          <w:szCs w:val="24"/>
+        </w:rPr>
+        <w:t>V.1.</w:t>
+      </w:r>
+      <w:r>
+        <w:rPr>
+          <w:sz w:val="24"/>
+          <w:szCs w:val="24"/>
+        </w:rPr>
+        <w:t>2</w:t>
+      </w:r>
+      <w:r>
+        <w:rPr>
+          <w:sz w:val="24"/>
+          <w:szCs w:val="24"/>
+        </w:rPr>
+        <w:t xml:space="preserve"> – </w:t>
+      </w:r>
+      <w:r>
+        <w:rPr>
+          <w:sz w:val="24"/>
+          <w:szCs w:val="24"/>
+        </w:rPr>
+        <w:t>December 6</w:t>
+      </w:r>
+      <w:r>
+        <w:rPr>
+          <w:sz w:val="24"/>
+          <w:szCs w:val="24"/>
+          <w:vertAlign w:val="superscript"/>
+        </w:rPr>
+        <w:t>th</w:t>
+      </w:r>
+      <w:r>
+        <w:rPr>
+          <w:sz w:val="24"/>
+          <w:szCs w:val="24"/>
+        </w:rPr>
         <w:t xml:space="preserve"> </w:t>
+      </w:r>
+      <w:r>
+        <w:rPr>
+          <w:sz w:val="24"/>
+          <w:szCs w:val="24"/>
+        </w:rPr>
+        <w:t xml:space="preserve">2022 </w:t>
       </w:r>
       <w:r>
         <w:rPr>
@@ -2677,15 +2724,7 @@
         </w:numPr>
       </w:pPr>
       <w:r>
-        <w:t xml:space="preserve">A UI Panel at the bottom of the screen will house 2 arrows, a jump button, a shoot </w:t>
-      </w:r>
-      <w:proofErr w:type="gramStart"/>
-      <w:r>
-        <w:t>button</w:t>
-      </w:r>
-      <w:proofErr w:type="gramEnd"/>
-      <w:r>
-        <w:t xml:space="preserve"> and a menu button</w:t>
+        <w:t>A UI Panel at the bottom of the screen will house 2 arrows, a jump button, a shoot button and a menu button</w:t>
       </w:r>
     </w:p>
     <w:p>
@@ -2889,21 +2928,7 @@
         <w:rPr>
           <w:iCs/>
         </w:rPr>
-        <w:t>At the end of each game, your score will be placed onto a key in the registry (</w:t>
-      </w:r>
-      <w:proofErr w:type="spellStart"/>
-      <w:r>
-        <w:rPr>
-          <w:iCs/>
-        </w:rPr>
-        <w:t>PlayerPrefs</w:t>
-      </w:r>
-      <w:proofErr w:type="spellEnd"/>
-      <w:r>
-        <w:rPr>
-          <w:iCs/>
-        </w:rPr>
-        <w:t>)</w:t>
+        <w:t>At the end of each game, your score will be placed onto a key in the registry (PlayerPrefs)</w:t>
       </w:r>
     </w:p>
     <w:p>
@@ -3506,23 +3531,7 @@
           <w:szCs w:val="24"/>
         </w:rPr>
         <w:tab/>
-        <w:t xml:space="preserve">         </w:t>
-      </w:r>
-      <w:r>
-        <w:rPr>
-          <w:b/>
-          <w:sz w:val="24"/>
-          <w:szCs w:val="24"/>
-        </w:rPr>
-        <w:t xml:space="preserve">          </w:t>
-      </w:r>
-      <w:r>
-        <w:rPr>
-          <w:b/>
-          <w:sz w:val="24"/>
-          <w:szCs w:val="24"/>
-        </w:rPr>
-        <w:t>Game Over</w:t>
+        <w:t xml:space="preserve">                   Game Over</w:t>
       </w:r>
     </w:p>
     <w:p>
@@ -4497,21 +4506,7 @@
         <w:rPr>
           <w:iCs/>
         </w:rPr>
-        <w:t>At the end of each game, your score will be placed onto a key in the registry (</w:t>
-      </w:r>
-      <w:proofErr w:type="spellStart"/>
-      <w:r>
-        <w:rPr>
-          <w:iCs/>
-        </w:rPr>
-        <w:t>PlayerPrefs</w:t>
-      </w:r>
-      <w:proofErr w:type="spellEnd"/>
-      <w:r>
-        <w:rPr>
-          <w:iCs/>
-        </w:rPr>
-        <w:t>)</w:t>
+        <w:t>At the end of each game, your score will be placed onto a key in the registry (PlayerPrefs)</w:t>
       </w:r>
     </w:p>
     <w:p>
@@ -4653,15 +4648,7 @@
         <w:t xml:space="preserve"> </w:t>
       </w:r>
       <w:r>
-        <w:t xml:space="preserve">(pew </w:t>
-      </w:r>
-      <w:proofErr w:type="spellStart"/>
-      <w:r>
-        <w:t>pew</w:t>
-      </w:r>
-      <w:proofErr w:type="spellEnd"/>
-      <w:r>
-        <w:t xml:space="preserve"> noise)</w:t>
+        <w:t>(pew pew noise)</w:t>
       </w:r>
     </w:p>
     <w:p>
@@ -4685,15 +4672,7 @@
         <w:t xml:space="preserve"> </w:t>
       </w:r>
       <w:r>
-        <w:t xml:space="preserve">(“Uh </w:t>
-      </w:r>
-      <w:proofErr w:type="spellStart"/>
-      <w:r>
-        <w:t>ohhh</w:t>
-      </w:r>
-      <w:proofErr w:type="spellEnd"/>
-      <w:r>
-        <w:t>” in a cute voice)</w:t>
+        <w:t>(“Uh ohhh” in a cute voice)</w:t>
       </w:r>
     </w:p>
     <w:p>
@@ -4747,31 +4726,28 @@
           <w:sz w:val="24"/>
           <w:szCs w:val="24"/>
         </w:rPr>
-        <w:t xml:space="preserve">Going to implement power ups, </w:t>
-      </w:r>
-      <w:proofErr w:type="spellStart"/>
-      <w:r>
-        <w:rPr>
-          <w:iCs/>
-          <w:sz w:val="24"/>
-          <w:szCs w:val="24"/>
-        </w:rPr>
-        <w:t>e.g</w:t>
-      </w:r>
-      <w:proofErr w:type="spellEnd"/>
-      <w:r>
-        <w:rPr>
-          <w:iCs/>
-          <w:sz w:val="24"/>
-          <w:szCs w:val="24"/>
-        </w:rPr>
-        <w:t xml:space="preserve"> player invincibility or jump height increased for a short time</w:t>
+        <w:t>Going to implement power ups, e.g player invincibility or jump height increased for a short time</w:t>
       </w:r>
     </w:p>
     <w:p>
       <w:pPr>
         <w:pStyle w:val="Heading1"/>
       </w:pPr>
+      <w:r>
+        <w:t>External Assets</w:t>
+      </w:r>
+    </w:p>
+    <w:p>
+      <w:pPr>
+        <w:pStyle w:val="ListParagraph"/>
+        <w:numPr>
+          <w:ilvl w:val="0"/>
+          <w:numId w:val="36"/>
+        </w:numPr>
+      </w:pPr>
+      <w:r>
+        <w:t>“TooCubeForrest” Asset Pack – Asset Store</w:t>
+      </w:r>
     </w:p>
     <w:p>
       <w:pPr>
@@ -10120,6 +10096,118 @@
     </w:lvl>
   </w:abstractNum>
   <w:abstractNum w:abstractNumId="30" w15:restartNumberingAfterBreak="0">
+    <w:nsid w:val="759F15FC"/>
+    <w:multiLevelType w:val="hybridMultilevel"/>
+    <w:tmpl w:val="10DE6BE2"/>
+    <w:lvl w:ilvl="0" w:tplc="C25CD540">
+      <w:numFmt w:val="bullet"/>
+      <w:lvlText w:val="-"/>
+      <w:lvlJc w:val="left"/>
+      <w:pPr>
+        <w:ind w:left="720" w:hanging="360"/>
+      </w:pPr>
+      <w:rPr>
+        <w:rFonts w:ascii="Calibri" w:eastAsiaTheme="minorEastAsia" w:hAnsi="Calibri" w:cs="Calibri" w:hint="default"/>
+      </w:rPr>
+    </w:lvl>
+    <w:lvl w:ilvl="1" w:tplc="04090003" w:tentative="1">
+      <w:start w:val="1"/>
+      <w:numFmt w:val="bullet"/>
+      <w:lvlText w:val="o"/>
+      <w:lvlJc w:val="left"/>
+      <w:pPr>
+        <w:ind w:left="1440" w:hanging="360"/>
+      </w:pPr>
+      <w:rPr>
+        <w:rFonts w:ascii="Courier New" w:hAnsi="Courier New" w:cs="Courier New" w:hint="default"/>
+      </w:rPr>
+    </w:lvl>
+    <w:lvl w:ilvl="2" w:tplc="04090005" w:tentative="1">
+      <w:start w:val="1"/>
+      <w:numFmt w:val="bullet"/>
+      <w:lvlText w:val=""/>
+      <w:lvlJc w:val="left"/>
+      <w:pPr>
+        <w:ind w:left="2160" w:hanging="360"/>
+      </w:pPr>
+      <w:rPr>
+        <w:rFonts w:ascii="Wingdings" w:hAnsi="Wingdings" w:hint="default"/>
+      </w:rPr>
+    </w:lvl>
+    <w:lvl w:ilvl="3" w:tplc="04090001" w:tentative="1">
+      <w:start w:val="1"/>
+      <w:numFmt w:val="bullet"/>
+      <w:lvlText w:val=""/>
+      <w:lvlJc w:val="left"/>
+      <w:pPr>
+        <w:ind w:left="2880" w:hanging="360"/>
+      </w:pPr>
+      <w:rPr>
+        <w:rFonts w:ascii="Symbol" w:hAnsi="Symbol" w:hint="default"/>
+      </w:rPr>
+    </w:lvl>
+    <w:lvl w:ilvl="4" w:tplc="04090003" w:tentative="1">
+      <w:start w:val="1"/>
+      <w:numFmt w:val="bullet"/>
+      <w:lvlText w:val="o"/>
+      <w:lvlJc w:val="left"/>
+      <w:pPr>
+        <w:ind w:left="3600" w:hanging="360"/>
+      </w:pPr>
+      <w:rPr>
+        <w:rFonts w:ascii="Courier New" w:hAnsi="Courier New" w:cs="Courier New" w:hint="default"/>
+      </w:rPr>
+    </w:lvl>
+    <w:lvl w:ilvl="5" w:tplc="04090005" w:tentative="1">
+      <w:start w:val="1"/>
+      <w:numFmt w:val="bullet"/>
+      <w:lvlText w:val=""/>
+      <w:lvlJc w:val="left"/>
+      <w:pPr>
+        <w:ind w:left="4320" w:hanging="360"/>
+      </w:pPr>
+      <w:rPr>
+        <w:rFonts w:ascii="Wingdings" w:hAnsi="Wingdings" w:hint="default"/>
+      </w:rPr>
+    </w:lvl>
+    <w:lvl w:ilvl="6" w:tplc="04090001" w:tentative="1">
+      <w:start w:val="1"/>
+      <w:numFmt w:val="bullet"/>
+      <w:lvlText w:val=""/>
+      <w:lvlJc w:val="left"/>
+      <w:pPr>
+        <w:ind w:left="5040" w:hanging="360"/>
+      </w:pPr>
+      <w:rPr>
+        <w:rFonts w:ascii="Symbol" w:hAnsi="Symbol" w:hint="default"/>
+      </w:rPr>
+    </w:lvl>
+    <w:lvl w:ilvl="7" w:tplc="04090003" w:tentative="1">
+      <w:start w:val="1"/>
+      <w:numFmt w:val="bullet"/>
+      <w:lvlText w:val="o"/>
+      <w:lvlJc w:val="left"/>
+      <w:pPr>
+        <w:ind w:left="5760" w:hanging="360"/>
+      </w:pPr>
+      <w:rPr>
+        <w:rFonts w:ascii="Courier New" w:hAnsi="Courier New" w:cs="Courier New" w:hint="default"/>
+      </w:rPr>
+    </w:lvl>
+    <w:lvl w:ilvl="8" w:tplc="04090005" w:tentative="1">
+      <w:start w:val="1"/>
+      <w:numFmt w:val="bullet"/>
+      <w:lvlText w:val=""/>
+      <w:lvlJc w:val="left"/>
+      <w:pPr>
+        <w:ind w:left="6480" w:hanging="360"/>
+      </w:pPr>
+      <w:rPr>
+        <w:rFonts w:ascii="Wingdings" w:hAnsi="Wingdings" w:hint="default"/>
+      </w:rPr>
+    </w:lvl>
+  </w:abstractNum>
+  <w:abstractNum w:abstractNumId="31" w15:restartNumberingAfterBreak="0">
     <w:nsid w:val="77AE134B"/>
     <w:multiLevelType w:val="hybridMultilevel"/>
     <w:tmpl w:val="B2B44B20"/>
@@ -10231,7 +10319,7 @@
       </w:rPr>
     </w:lvl>
   </w:abstractNum>
-  <w:abstractNum w:abstractNumId="31" w15:restartNumberingAfterBreak="0">
+  <w:abstractNum w:abstractNumId="32" w15:restartNumberingAfterBreak="0">
     <w:nsid w:val="7AE74ADF"/>
     <w:multiLevelType w:val="hybridMultilevel"/>
     <w:tmpl w:val="14160B44"/>
@@ -10343,7 +10431,7 @@
       </w:rPr>
     </w:lvl>
   </w:abstractNum>
-  <w:abstractNum w:abstractNumId="32" w15:restartNumberingAfterBreak="0">
+  <w:abstractNum w:abstractNumId="33" w15:restartNumberingAfterBreak="0">
     <w:nsid w:val="7BF66330"/>
     <w:multiLevelType w:val="hybridMultilevel"/>
     <w:tmpl w:val="DD048002"/>
@@ -10455,7 +10543,7 @@
       </w:rPr>
     </w:lvl>
   </w:abstractNum>
-  <w:abstractNum w:abstractNumId="33" w15:restartNumberingAfterBreak="0">
+  <w:abstractNum w:abstractNumId="34" w15:restartNumberingAfterBreak="0">
     <w:nsid w:val="7F0F4713"/>
     <w:multiLevelType w:val="hybridMultilevel"/>
     <w:tmpl w:val="8068A81A"/>
@@ -10567,7 +10655,7 @@
       </w:rPr>
     </w:lvl>
   </w:abstractNum>
-  <w:abstractNum w:abstractNumId="34" w15:restartNumberingAfterBreak="0">
+  <w:abstractNum w:abstractNumId="35" w15:restartNumberingAfterBreak="0">
     <w:nsid w:val="7F4D0BB0"/>
     <w:multiLevelType w:val="hybridMultilevel"/>
     <w:tmpl w:val="BB80D2F2"/>
@@ -10701,7 +10789,7 @@
     <w:abstractNumId w:val="13"/>
   </w:num>
   <w:num w:numId="8" w16cid:durableId="1307205077">
-    <w:abstractNumId w:val="31"/>
+    <w:abstractNumId w:val="32"/>
   </w:num>
   <w:num w:numId="9" w16cid:durableId="1046951754">
     <w:abstractNumId w:val="6"/>
@@ -10710,7 +10798,7 @@
     <w:abstractNumId w:val="3"/>
   </w:num>
   <w:num w:numId="11" w16cid:durableId="1205022218">
-    <w:abstractNumId w:val="32"/>
+    <w:abstractNumId w:val="33"/>
   </w:num>
   <w:num w:numId="12" w16cid:durableId="1465200290">
     <w:abstractNumId w:val="18"/>
@@ -10722,10 +10810,10 @@
     <w:abstractNumId w:val="20"/>
   </w:num>
   <w:num w:numId="15" w16cid:durableId="236940595">
-    <w:abstractNumId w:val="34"/>
+    <w:abstractNumId w:val="35"/>
   </w:num>
   <w:num w:numId="16" w16cid:durableId="1541358452">
-    <w:abstractNumId w:val="30"/>
+    <w:abstractNumId w:val="31"/>
   </w:num>
   <w:num w:numId="17" w16cid:durableId="2076202620">
     <w:abstractNumId w:val="7"/>
@@ -10782,7 +10870,10 @@
     <w:abstractNumId w:val="27"/>
   </w:num>
   <w:num w:numId="35" w16cid:durableId="375937336">
-    <w:abstractNumId w:val="33"/>
+    <w:abstractNumId w:val="34"/>
+  </w:num>
+  <w:num w:numId="36" w16cid:durableId="1976907955">
+    <w:abstractNumId w:val="30"/>
   </w:num>
 </w:numbering>
 </file>
@@ -12233,10 +12324,14 @@
 </file>
 
 <file path=customXml/item2.xml><?xml version="1.0" encoding="utf-8"?>
-<b:Sources xmlns:b="http://schemas.openxmlformats.org/officeDocument/2006/bibliography" xmlns="http://schemas.openxmlformats.org/officeDocument/2006/bibliography" SelectedStyle="\APA.XSL" StyleName="APA"/>
+<ct:contentTypeSchema xmlns:ct="http://schemas.microsoft.com/office/2006/metadata/contentType" xmlns:ma="http://schemas.microsoft.com/office/2006/metadata/properties/metaAttributes" ct:_="" ma:_="" ma:contentTypeName="TemplateFile" ma:contentTypeID="0x0101006EDDDB5EE6D98C44930B742096920B300400F5B6D36B3EF94B4E9A635CDF2A18F5B8" ma:contentTypeVersion="33" ma:contentTypeDescription="Create a new document." ma:contentTypeScope="" ma:versionID="37d3ec2b48d53e45b233ad8f52fe1b11"/>
 </file>
 
 <file path=customXml/item3.xml><?xml version="1.0" encoding="utf-8"?>
+<p:properties xmlns:p="http://schemas.microsoft.com/office/2006/metadata/properties" xmlns:xsi="http://www.w3.org/2001/XMLSchema-instance" xmlns:pc="http://schemas.microsoft.com/office/infopath/2007/PartnerControls"/>
+</file>
+
+<file path=customXml/item4.xml><?xml version="1.0" encoding="utf-8"?>
 <?mso-contentType ?>
 <FormTemplates xmlns="http://schemas.microsoft.com/sharepoint/v3/contenttype/forms">
   <Display>DocumentLibraryForm</Display>
@@ -12245,12 +12340,8 @@
 </FormTemplates>
 </file>
 
-<file path=customXml/item4.xml><?xml version="1.0" encoding="utf-8"?>
-<p:properties xmlns:p="http://schemas.microsoft.com/office/2006/metadata/properties" xmlns:xsi="http://www.w3.org/2001/XMLSchema-instance" xmlns:pc="http://schemas.microsoft.com/office/infopath/2007/PartnerControls"/>
-</file>
-
 <file path=customXml/item5.xml><?xml version="1.0" encoding="utf-8"?>
-<ct:contentTypeSchema xmlns:ct="http://schemas.microsoft.com/office/2006/metadata/contentType" xmlns:ma="http://schemas.microsoft.com/office/2006/metadata/properties/metaAttributes" ct:_="" ma:_="" ma:contentTypeName="TemplateFile" ma:contentTypeID="0x0101006EDDDB5EE6D98C44930B742096920B300400F5B6D36B3EF94B4E9A635CDF2A18F5B8" ma:contentTypeVersion="33" ma:contentTypeDescription="Create a new document." ma:contentTypeScope="" ma:versionID="37d3ec2b48d53e45b233ad8f52fe1b11"/>
+<b:Sources xmlns:b="http://schemas.openxmlformats.org/officeDocument/2006/bibliography" xmlns="http://schemas.openxmlformats.org/officeDocument/2006/bibliography" SelectedStyle="\APA.XSL" StyleName="APA"/>
 </file>
 
 <file path=customXml/itemProps1.xml><?xml version="1.0" encoding="utf-8"?>
@@ -12262,22 +12353,15 @@
 </file>
 
 <file path=customXml/itemProps2.xml><?xml version="1.0" encoding="utf-8"?>
-<ds:datastoreItem xmlns:ds="http://schemas.openxmlformats.org/officeDocument/2006/customXml" ds:itemID="{08FF1E8F-6D6D-4061-9234-1809D01FE3F5}">
+<ds:datastoreItem xmlns:ds="http://schemas.openxmlformats.org/officeDocument/2006/customXml" ds:itemID="{F9F1F569-4C10-4968-8575-367736BE939A}">
   <ds:schemaRefs>
-    <ds:schemaRef ds:uri="http://schemas.openxmlformats.org/officeDocument/2006/bibliography"/>
+    <ds:schemaRef ds:uri="http://schemas.microsoft.com/office/2006/metadata/contentType"/>
+    <ds:schemaRef ds:uri="http://schemas.microsoft.com/office/2006/metadata/properties/metaAttributes"/>
   </ds:schemaRefs>
 </ds:datastoreItem>
 </file>
 
 <file path=customXml/itemProps3.xml><?xml version="1.0" encoding="utf-8"?>
-<ds:datastoreItem xmlns:ds="http://schemas.openxmlformats.org/officeDocument/2006/customXml" ds:itemID="{DF8A6096-AC3C-41A5-9CB9-998E1823050B}">
-  <ds:schemaRefs>
-    <ds:schemaRef ds:uri="http://schemas.microsoft.com/sharepoint/v3/contenttype/forms"/>
-  </ds:schemaRefs>
-</ds:datastoreItem>
-</file>
-
-<file path=customXml/itemProps4.xml><?xml version="1.0" encoding="utf-8"?>
 <ds:datastoreItem xmlns:ds="http://schemas.openxmlformats.org/officeDocument/2006/customXml" ds:itemID="{6BD01D80-C71E-4C35-9EC9-AB4B2A68E7C1}">
   <ds:schemaRefs>
     <ds:schemaRef ds:uri="http://schemas.microsoft.com/office/2006/metadata/properties"/>
@@ -12286,11 +12370,18 @@
 </ds:datastoreItem>
 </file>
 
+<file path=customXml/itemProps4.xml><?xml version="1.0" encoding="utf-8"?>
+<ds:datastoreItem xmlns:ds="http://schemas.openxmlformats.org/officeDocument/2006/customXml" ds:itemID="{DF8A6096-AC3C-41A5-9CB9-998E1823050B}">
+  <ds:schemaRefs>
+    <ds:schemaRef ds:uri="http://schemas.microsoft.com/sharepoint/v3/contenttype/forms"/>
+  </ds:schemaRefs>
+</ds:datastoreItem>
+</file>
+
 <file path=customXml/itemProps5.xml><?xml version="1.0" encoding="utf-8"?>
-<ds:datastoreItem xmlns:ds="http://schemas.openxmlformats.org/officeDocument/2006/customXml" ds:itemID="{F9F1F569-4C10-4968-8575-367736BE939A}">
+<ds:datastoreItem xmlns:ds="http://schemas.openxmlformats.org/officeDocument/2006/customXml" ds:itemID="{08FF1E8F-6D6D-4061-9234-1809D01FE3F5}">
   <ds:schemaRefs>
-    <ds:schemaRef ds:uri="http://schemas.microsoft.com/office/2006/metadata/contentType"/>
-    <ds:schemaRef ds:uri="http://schemas.microsoft.com/office/2006/metadata/properties/metaAttributes"/>
+    <ds:schemaRef ds:uri="http://schemas.openxmlformats.org/officeDocument/2006/bibliography"/>
   </ds:schemaRefs>
 </ds:datastoreItem>
 </file>
</xml_diff>